<commit_message>
comparing btw MLP settings
</commit_message>
<xml_diff>
--- a/Report.docx
+++ b/Report.docx
@@ -114,17 +114,7 @@
           <w:sz w:val="24"/>
           <w:szCs w:val="24"/>
         </w:rPr>
-        <w:t xml:space="preserve">ASSIGNMENT </w:t>
-      </w:r>
-      <w:r>
-        <w:rPr>
-          <w:rFonts w:ascii="Times New Roman" w:hAnsi="Times New Roman" w:cs="Times New Roman"/>
-          <w:b/>
-          <w:bCs/>
-          <w:sz w:val="24"/>
-          <w:szCs w:val="24"/>
-        </w:rPr>
-        <w:t>6</w:t>
+        <w:t>ASSIGNMENT 6</w:t>
       </w:r>
     </w:p>
     <w:p>
@@ -147,9 +137,13 @@
           <w:sz w:val="32"/>
           <w:szCs w:val="32"/>
         </w:rPr>
-        <w:t xml:space="preserve">Machine Learning Report: </w:t>
-      </w:r>
-      <w:r>
+        <w:t>Machine Learning Report: Heath Row Weather Temperature Regression with MLP</w:t>
+      </w:r>
+    </w:p>
+    <w:p>
+      <w:pPr>
+        <w:spacing w:line="240" w:lineRule="auto"/>
+        <w:jc w:val="center"/>
         <w:rPr>
           <w:rFonts w:ascii="Times New Roman" w:hAnsi="Times New Roman" w:cs="Times New Roman"/>
           <w:b/>
@@ -157,15 +151,904 @@
           <w:sz w:val="32"/>
           <w:szCs w:val="32"/>
         </w:rPr>
-        <w:t>Heath Row Weather Temperature Regression with MLP</w:t>
-      </w:r>
-    </w:p>
-    <w:p>
-      <w:pPr>
-        <w:rPr>
-          <w:rFonts w:ascii="Times New Roman" w:hAnsi="Times New Roman" w:cs="Times New Roman"/>
-        </w:rPr>
-      </w:pPr>
+      </w:pPr>
+    </w:p>
+    <w:p>
+      <w:pPr>
+        <w:spacing w:line="240" w:lineRule="auto"/>
+        <w:jc w:val="center"/>
+        <w:rPr>
+          <w:rFonts w:ascii="Times New Roman" w:hAnsi="Times New Roman" w:cs="Times New Roman"/>
+          <w:b/>
+          <w:bCs/>
+          <w:sz w:val="32"/>
+          <w:szCs w:val="32"/>
+        </w:rPr>
+      </w:pPr>
+    </w:p>
+    <w:p>
+      <w:pPr>
+        <w:spacing w:line="240" w:lineRule="auto"/>
+        <w:jc w:val="center"/>
+        <w:rPr>
+          <w:rFonts w:ascii="Times New Roman" w:hAnsi="Times New Roman" w:cs="Times New Roman"/>
+          <w:b/>
+          <w:bCs/>
+          <w:sz w:val="32"/>
+          <w:szCs w:val="32"/>
+        </w:rPr>
+      </w:pPr>
+    </w:p>
+    <w:p>
+      <w:pPr>
+        <w:spacing w:line="240" w:lineRule="auto"/>
+        <w:jc w:val="center"/>
+        <w:rPr>
+          <w:rFonts w:ascii="Times New Roman" w:hAnsi="Times New Roman" w:cs="Times New Roman"/>
+          <w:b/>
+          <w:bCs/>
+          <w:sz w:val="32"/>
+          <w:szCs w:val="32"/>
+        </w:rPr>
+      </w:pPr>
+    </w:p>
+    <w:sdt>
+      <w:sdtPr>
+        <w:rPr>
+          <w:rFonts w:ascii="Times New Roman" w:hAnsi="Times New Roman" w:cs="Times New Roman"/>
+        </w:rPr>
+        <w:id w:val="1701509738"/>
+        <w:docPartObj>
+          <w:docPartGallery w:val="Table of Contents"/>
+          <w:docPartUnique/>
+        </w:docPartObj>
+      </w:sdtPr>
+      <w:sdtEndPr>
+        <w:rPr>
+          <w:rFonts w:eastAsiaTheme="minorHAnsi"/>
+          <w:b/>
+          <w:bCs/>
+          <w:noProof/>
+          <w:color w:val="auto"/>
+          <w:kern w:val="2"/>
+          <w:sz w:val="22"/>
+          <w:szCs w:val="22"/>
+          <w14:ligatures w14:val="standardContextual"/>
+        </w:rPr>
+      </w:sdtEndPr>
+      <w:sdtContent>
+        <w:p>
+          <w:pPr>
+            <w:pStyle w:val="TOCHeading"/>
+            <w:rPr>
+              <w:rFonts w:ascii="Times New Roman" w:hAnsi="Times New Roman" w:cs="Times New Roman"/>
+            </w:rPr>
+          </w:pPr>
+          <w:r>
+            <w:rPr>
+              <w:rFonts w:ascii="Times New Roman" w:hAnsi="Times New Roman" w:cs="Times New Roman"/>
+            </w:rPr>
+            <w:t>Contents</w:t>
+          </w:r>
+        </w:p>
+        <w:p>
+          <w:pPr>
+            <w:pStyle w:val="TOC1"/>
+            <w:tabs>
+              <w:tab w:val="right" w:leader="dot" w:pos="9350"/>
+            </w:tabs>
+            <w:rPr>
+              <w:rFonts w:eastAsiaTheme="minorEastAsia"/>
+              <w:noProof/>
+            </w:rPr>
+          </w:pPr>
+          <w:r>
+            <w:rPr>
+              <w:rFonts w:ascii="Times New Roman" w:hAnsi="Times New Roman" w:cs="Times New Roman"/>
+            </w:rPr>
+            <w:fldChar w:fldCharType="begin"/>
+          </w:r>
+          <w:r>
+            <w:rPr>
+              <w:rFonts w:ascii="Times New Roman" w:hAnsi="Times New Roman" w:cs="Times New Roman"/>
+            </w:rPr>
+            <w:instrText xml:space="preserve"> TOC \o "1-3" \h \z \u </w:instrText>
+          </w:r>
+          <w:r>
+            <w:rPr>
+              <w:rFonts w:ascii="Times New Roman" w:hAnsi="Times New Roman" w:cs="Times New Roman"/>
+            </w:rPr>
+            <w:fldChar w:fldCharType="separate"/>
+          </w:r>
+          <w:hyperlink w:anchor="_Toc153204809" w:history="1">
+            <w:r>
+              <w:rPr>
+                <w:rStyle w:val="Hyperlink"/>
+                <w:rFonts w:ascii="Times New Roman" w:hAnsi="Times New Roman" w:cs="Times New Roman"/>
+                <w:noProof/>
+              </w:rPr>
+              <w:t>Dataset</w:t>
+            </w:r>
+            <w:r>
+              <w:rPr>
+                <w:noProof/>
+                <w:webHidden/>
+              </w:rPr>
+              <w:tab/>
+            </w:r>
+            <w:r>
+              <w:rPr>
+                <w:noProof/>
+                <w:webHidden/>
+              </w:rPr>
+              <w:fldChar w:fldCharType="begin"/>
+            </w:r>
+            <w:r>
+              <w:rPr>
+                <w:noProof/>
+                <w:webHidden/>
+              </w:rPr>
+              <w:instrText xml:space="preserve"> PAGEREF _Toc153204809 \h </w:instrText>
+            </w:r>
+            <w:r>
+              <w:rPr>
+                <w:noProof/>
+                <w:webHidden/>
+              </w:rPr>
+            </w:r>
+            <w:r>
+              <w:rPr>
+                <w:noProof/>
+                <w:webHidden/>
+              </w:rPr>
+              <w:fldChar w:fldCharType="separate"/>
+            </w:r>
+            <w:r>
+              <w:rPr>
+                <w:noProof/>
+                <w:webHidden/>
+              </w:rPr>
+              <w:t>2</w:t>
+            </w:r>
+            <w:r>
+              <w:rPr>
+                <w:noProof/>
+                <w:webHidden/>
+              </w:rPr>
+              <w:fldChar w:fldCharType="end"/>
+            </w:r>
+          </w:hyperlink>
+        </w:p>
+        <w:p>
+          <w:pPr>
+            <w:pStyle w:val="TOC1"/>
+            <w:tabs>
+              <w:tab w:val="right" w:leader="dot" w:pos="9350"/>
+            </w:tabs>
+            <w:rPr>
+              <w:rFonts w:eastAsiaTheme="minorEastAsia"/>
+              <w:noProof/>
+            </w:rPr>
+          </w:pPr>
+          <w:hyperlink w:anchor="_Toc153204810" w:history="1">
+            <w:r>
+              <w:rPr>
+                <w:rStyle w:val="Hyperlink"/>
+                <w:rFonts w:ascii="Times New Roman" w:hAnsi="Times New Roman" w:cs="Times New Roman"/>
+                <w:noProof/>
+              </w:rPr>
+              <w:t>Hypotheses</w:t>
+            </w:r>
+            <w:r>
+              <w:rPr>
+                <w:noProof/>
+                <w:webHidden/>
+              </w:rPr>
+              <w:tab/>
+            </w:r>
+            <w:r>
+              <w:rPr>
+                <w:noProof/>
+                <w:webHidden/>
+              </w:rPr>
+              <w:fldChar w:fldCharType="begin"/>
+            </w:r>
+            <w:r>
+              <w:rPr>
+                <w:noProof/>
+                <w:webHidden/>
+              </w:rPr>
+              <w:instrText xml:space="preserve"> PAGEREF _Toc153204810 \h </w:instrText>
+            </w:r>
+            <w:r>
+              <w:rPr>
+                <w:noProof/>
+                <w:webHidden/>
+              </w:rPr>
+            </w:r>
+            <w:r>
+              <w:rPr>
+                <w:noProof/>
+                <w:webHidden/>
+              </w:rPr>
+              <w:fldChar w:fldCharType="separate"/>
+            </w:r>
+            <w:r>
+              <w:rPr>
+                <w:noProof/>
+                <w:webHidden/>
+              </w:rPr>
+              <w:t>3</w:t>
+            </w:r>
+            <w:r>
+              <w:rPr>
+                <w:noProof/>
+                <w:webHidden/>
+              </w:rPr>
+              <w:fldChar w:fldCharType="end"/>
+            </w:r>
+          </w:hyperlink>
+        </w:p>
+        <w:p>
+          <w:pPr>
+            <w:pStyle w:val="TOC1"/>
+            <w:tabs>
+              <w:tab w:val="right" w:leader="dot" w:pos="9350"/>
+            </w:tabs>
+            <w:rPr>
+              <w:rFonts w:eastAsiaTheme="minorEastAsia"/>
+              <w:noProof/>
+            </w:rPr>
+          </w:pPr>
+          <w:hyperlink w:anchor="_Toc153204811" w:history="1">
+            <w:r>
+              <w:rPr>
+                <w:rStyle w:val="Hyperlink"/>
+                <w:rFonts w:ascii="Times New Roman" w:hAnsi="Times New Roman" w:cs="Times New Roman"/>
+                <w:noProof/>
+              </w:rPr>
+              <w:t>Methodology</w:t>
+            </w:r>
+            <w:r>
+              <w:rPr>
+                <w:noProof/>
+                <w:webHidden/>
+              </w:rPr>
+              <w:tab/>
+            </w:r>
+            <w:r>
+              <w:rPr>
+                <w:noProof/>
+                <w:webHidden/>
+              </w:rPr>
+              <w:fldChar w:fldCharType="begin"/>
+            </w:r>
+            <w:r>
+              <w:rPr>
+                <w:noProof/>
+                <w:webHidden/>
+              </w:rPr>
+              <w:instrText xml:space="preserve"> PAGEREF _Toc153204811 \h </w:instrText>
+            </w:r>
+            <w:r>
+              <w:rPr>
+                <w:noProof/>
+                <w:webHidden/>
+              </w:rPr>
+            </w:r>
+            <w:r>
+              <w:rPr>
+                <w:noProof/>
+                <w:webHidden/>
+              </w:rPr>
+              <w:fldChar w:fldCharType="separate"/>
+            </w:r>
+            <w:r>
+              <w:rPr>
+                <w:noProof/>
+                <w:webHidden/>
+              </w:rPr>
+              <w:t>4</w:t>
+            </w:r>
+            <w:r>
+              <w:rPr>
+                <w:noProof/>
+                <w:webHidden/>
+              </w:rPr>
+              <w:fldChar w:fldCharType="end"/>
+            </w:r>
+          </w:hyperlink>
+        </w:p>
+        <w:p>
+          <w:pPr>
+            <w:pStyle w:val="TOC1"/>
+            <w:tabs>
+              <w:tab w:val="right" w:leader="dot" w:pos="9350"/>
+            </w:tabs>
+            <w:rPr>
+              <w:rFonts w:eastAsiaTheme="minorEastAsia"/>
+              <w:noProof/>
+            </w:rPr>
+          </w:pPr>
+          <w:hyperlink w:anchor="_Toc153204812" w:history="1">
+            <w:r>
+              <w:rPr>
+                <w:rStyle w:val="Hyperlink"/>
+                <w:rFonts w:ascii="Times New Roman" w:hAnsi="Times New Roman" w:cs="Times New Roman"/>
+                <w:noProof/>
+              </w:rPr>
+              <w:t>Results</w:t>
+            </w:r>
+            <w:r>
+              <w:rPr>
+                <w:noProof/>
+                <w:webHidden/>
+              </w:rPr>
+              <w:tab/>
+            </w:r>
+            <w:r>
+              <w:rPr>
+                <w:noProof/>
+                <w:webHidden/>
+              </w:rPr>
+              <w:fldChar w:fldCharType="begin"/>
+            </w:r>
+            <w:r>
+              <w:rPr>
+                <w:noProof/>
+                <w:webHidden/>
+              </w:rPr>
+              <w:instrText xml:space="preserve"> PAGEREF _Toc153204812 \h </w:instrText>
+            </w:r>
+            <w:r>
+              <w:rPr>
+                <w:noProof/>
+                <w:webHidden/>
+              </w:rPr>
+            </w:r>
+            <w:r>
+              <w:rPr>
+                <w:noProof/>
+                <w:webHidden/>
+              </w:rPr>
+              <w:fldChar w:fldCharType="separate"/>
+            </w:r>
+            <w:r>
+              <w:rPr>
+                <w:noProof/>
+                <w:webHidden/>
+              </w:rPr>
+              <w:t>5</w:t>
+            </w:r>
+            <w:r>
+              <w:rPr>
+                <w:noProof/>
+                <w:webHidden/>
+              </w:rPr>
+              <w:fldChar w:fldCharType="end"/>
+            </w:r>
+          </w:hyperlink>
+        </w:p>
+        <w:p>
+          <w:pPr>
+            <w:pStyle w:val="TOC2"/>
+            <w:tabs>
+              <w:tab w:val="right" w:leader="dot" w:pos="9350"/>
+            </w:tabs>
+            <w:rPr>
+              <w:rFonts w:eastAsiaTheme="minorEastAsia"/>
+              <w:noProof/>
+            </w:rPr>
+          </w:pPr>
+          <w:hyperlink w:anchor="_Toc153204813" w:history="1">
+            <w:r>
+              <w:rPr>
+                <w:rStyle w:val="Hyperlink"/>
+                <w:rFonts w:ascii="Times New Roman" w:hAnsi="Times New Roman" w:cs="Times New Roman"/>
+                <w:noProof/>
+              </w:rPr>
+              <w:t>Finding 1: There is seasonality across variables</w:t>
+            </w:r>
+            <w:r>
+              <w:rPr>
+                <w:noProof/>
+                <w:webHidden/>
+              </w:rPr>
+              <w:tab/>
+            </w:r>
+            <w:r>
+              <w:rPr>
+                <w:noProof/>
+                <w:webHidden/>
+              </w:rPr>
+              <w:fldChar w:fldCharType="begin"/>
+            </w:r>
+            <w:r>
+              <w:rPr>
+                <w:noProof/>
+                <w:webHidden/>
+              </w:rPr>
+              <w:instrText xml:space="preserve"> PAGEREF _Toc153204813 \h </w:instrText>
+            </w:r>
+            <w:r>
+              <w:rPr>
+                <w:noProof/>
+                <w:webHidden/>
+              </w:rPr>
+            </w:r>
+            <w:r>
+              <w:rPr>
+                <w:noProof/>
+                <w:webHidden/>
+              </w:rPr>
+              <w:fldChar w:fldCharType="separate"/>
+            </w:r>
+            <w:r>
+              <w:rPr>
+                <w:noProof/>
+                <w:webHidden/>
+              </w:rPr>
+              <w:t>5</w:t>
+            </w:r>
+            <w:r>
+              <w:rPr>
+                <w:noProof/>
+                <w:webHidden/>
+              </w:rPr>
+              <w:fldChar w:fldCharType="end"/>
+            </w:r>
+          </w:hyperlink>
+        </w:p>
+        <w:p>
+          <w:pPr>
+            <w:pStyle w:val="TOC2"/>
+            <w:tabs>
+              <w:tab w:val="right" w:leader="dot" w:pos="9350"/>
+            </w:tabs>
+            <w:rPr>
+              <w:rFonts w:eastAsiaTheme="minorEastAsia"/>
+              <w:noProof/>
+            </w:rPr>
+          </w:pPr>
+          <w:hyperlink w:anchor="_Toc153204814" w:history="1">
+            <w:r>
+              <w:rPr>
+                <w:rStyle w:val="Hyperlink"/>
+                <w:rFonts w:ascii="Times New Roman" w:hAnsi="Times New Roman" w:cs="Times New Roman"/>
+                <w:noProof/>
+              </w:rPr>
+              <w:t>Finding 2: Monthly temperature Distribution</w:t>
+            </w:r>
+            <w:r>
+              <w:rPr>
+                <w:noProof/>
+                <w:webHidden/>
+              </w:rPr>
+              <w:tab/>
+            </w:r>
+            <w:r>
+              <w:rPr>
+                <w:noProof/>
+                <w:webHidden/>
+              </w:rPr>
+              <w:fldChar w:fldCharType="begin"/>
+            </w:r>
+            <w:r>
+              <w:rPr>
+                <w:noProof/>
+                <w:webHidden/>
+              </w:rPr>
+              <w:instrText xml:space="preserve"> PAGEREF _Toc153204814 \h </w:instrText>
+            </w:r>
+            <w:r>
+              <w:rPr>
+                <w:noProof/>
+                <w:webHidden/>
+              </w:rPr>
+            </w:r>
+            <w:r>
+              <w:rPr>
+                <w:noProof/>
+                <w:webHidden/>
+              </w:rPr>
+              <w:fldChar w:fldCharType="separate"/>
+            </w:r>
+            <w:r>
+              <w:rPr>
+                <w:noProof/>
+                <w:webHidden/>
+              </w:rPr>
+              <w:t>5</w:t>
+            </w:r>
+            <w:r>
+              <w:rPr>
+                <w:noProof/>
+                <w:webHidden/>
+              </w:rPr>
+              <w:fldChar w:fldCharType="end"/>
+            </w:r>
+          </w:hyperlink>
+        </w:p>
+        <w:p>
+          <w:pPr>
+            <w:pStyle w:val="TOC2"/>
+            <w:tabs>
+              <w:tab w:val="right" w:leader="dot" w:pos="9350"/>
+            </w:tabs>
+            <w:rPr>
+              <w:rFonts w:eastAsiaTheme="minorEastAsia"/>
+              <w:noProof/>
+            </w:rPr>
+          </w:pPr>
+          <w:hyperlink w:anchor="_Toc153204815" w:history="1">
+            <w:r>
+              <w:rPr>
+                <w:rStyle w:val="Hyperlink"/>
+                <w:rFonts w:ascii="Times New Roman" w:hAnsi="Times New Roman" w:cs="Times New Roman"/>
+                <w:noProof/>
+              </w:rPr>
+              <w:t>Finding 3: There is a significant correlation between temperature and sunshine</w:t>
+            </w:r>
+            <w:r>
+              <w:rPr>
+                <w:noProof/>
+                <w:webHidden/>
+              </w:rPr>
+              <w:tab/>
+            </w:r>
+            <w:r>
+              <w:rPr>
+                <w:noProof/>
+                <w:webHidden/>
+              </w:rPr>
+              <w:fldChar w:fldCharType="begin"/>
+            </w:r>
+            <w:r>
+              <w:rPr>
+                <w:noProof/>
+                <w:webHidden/>
+              </w:rPr>
+              <w:instrText xml:space="preserve"> PAGEREF _Toc153204815 \h </w:instrText>
+            </w:r>
+            <w:r>
+              <w:rPr>
+                <w:noProof/>
+                <w:webHidden/>
+              </w:rPr>
+            </w:r>
+            <w:r>
+              <w:rPr>
+                <w:noProof/>
+                <w:webHidden/>
+              </w:rPr>
+              <w:fldChar w:fldCharType="separate"/>
+            </w:r>
+            <w:r>
+              <w:rPr>
+                <w:noProof/>
+                <w:webHidden/>
+              </w:rPr>
+              <w:t>6</w:t>
+            </w:r>
+            <w:r>
+              <w:rPr>
+                <w:noProof/>
+                <w:webHidden/>
+              </w:rPr>
+              <w:fldChar w:fldCharType="end"/>
+            </w:r>
+          </w:hyperlink>
+        </w:p>
+        <w:p>
+          <w:pPr>
+            <w:pStyle w:val="TOC2"/>
+            <w:tabs>
+              <w:tab w:val="right" w:leader="dot" w:pos="9350"/>
+            </w:tabs>
+            <w:rPr>
+              <w:rFonts w:eastAsiaTheme="minorEastAsia"/>
+              <w:noProof/>
+            </w:rPr>
+          </w:pPr>
+          <w:hyperlink w:anchor="_Toc153204816" w:history="1">
+            <w:r>
+              <w:rPr>
+                <w:rStyle w:val="Hyperlink"/>
+                <w:rFonts w:ascii="Times New Roman" w:hAnsi="Times New Roman" w:cs="Times New Roman"/>
+                <w:noProof/>
+              </w:rPr>
+              <w:t>Finding 4: There is no significant correlation between year and temperature – Mean temperature did not increase over the year</w:t>
+            </w:r>
+            <w:r>
+              <w:rPr>
+                <w:noProof/>
+                <w:webHidden/>
+              </w:rPr>
+              <w:tab/>
+            </w:r>
+            <w:r>
+              <w:rPr>
+                <w:noProof/>
+                <w:webHidden/>
+              </w:rPr>
+              <w:fldChar w:fldCharType="begin"/>
+            </w:r>
+            <w:r>
+              <w:rPr>
+                <w:noProof/>
+                <w:webHidden/>
+              </w:rPr>
+              <w:instrText xml:space="preserve"> PAGEREF _Toc153204816 \h </w:instrText>
+            </w:r>
+            <w:r>
+              <w:rPr>
+                <w:noProof/>
+                <w:webHidden/>
+              </w:rPr>
+            </w:r>
+            <w:r>
+              <w:rPr>
+                <w:noProof/>
+                <w:webHidden/>
+              </w:rPr>
+              <w:fldChar w:fldCharType="separate"/>
+            </w:r>
+            <w:r>
+              <w:rPr>
+                <w:noProof/>
+                <w:webHidden/>
+              </w:rPr>
+              <w:t>6</w:t>
+            </w:r>
+            <w:r>
+              <w:rPr>
+                <w:noProof/>
+                <w:webHidden/>
+              </w:rPr>
+              <w:fldChar w:fldCharType="end"/>
+            </w:r>
+          </w:hyperlink>
+        </w:p>
+        <w:p>
+          <w:pPr>
+            <w:pStyle w:val="TOC2"/>
+            <w:tabs>
+              <w:tab w:val="right" w:leader="dot" w:pos="9350"/>
+            </w:tabs>
+            <w:rPr>
+              <w:rFonts w:eastAsiaTheme="minorEastAsia"/>
+              <w:noProof/>
+            </w:rPr>
+          </w:pPr>
+          <w:hyperlink w:anchor="_Toc153204817" w:history="1">
+            <w:r>
+              <w:rPr>
+                <w:rStyle w:val="Hyperlink"/>
+                <w:rFonts w:ascii="Times New Roman" w:hAnsi="Times New Roman" w:cs="Times New Roman"/>
+                <w:noProof/>
+              </w:rPr>
+              <w:t>Finding 5: Global Radiation, sunshine and humidity variables are the best factors to predict temperature.</w:t>
+            </w:r>
+            <w:r>
+              <w:rPr>
+                <w:noProof/>
+                <w:webHidden/>
+              </w:rPr>
+              <w:tab/>
+            </w:r>
+            <w:r>
+              <w:rPr>
+                <w:noProof/>
+                <w:webHidden/>
+              </w:rPr>
+              <w:fldChar w:fldCharType="begin"/>
+            </w:r>
+            <w:r>
+              <w:rPr>
+                <w:noProof/>
+                <w:webHidden/>
+              </w:rPr>
+              <w:instrText xml:space="preserve"> PAGEREF _Toc153204817 \h </w:instrText>
+            </w:r>
+            <w:r>
+              <w:rPr>
+                <w:noProof/>
+                <w:webHidden/>
+              </w:rPr>
+            </w:r>
+            <w:r>
+              <w:rPr>
+                <w:noProof/>
+                <w:webHidden/>
+              </w:rPr>
+              <w:fldChar w:fldCharType="separate"/>
+            </w:r>
+            <w:r>
+              <w:rPr>
+                <w:noProof/>
+                <w:webHidden/>
+              </w:rPr>
+              <w:t>7</w:t>
+            </w:r>
+            <w:r>
+              <w:rPr>
+                <w:noProof/>
+                <w:webHidden/>
+              </w:rPr>
+              <w:fldChar w:fldCharType="end"/>
+            </w:r>
+          </w:hyperlink>
+        </w:p>
+        <w:p>
+          <w:pPr>
+            <w:pStyle w:val="TOC2"/>
+            <w:tabs>
+              <w:tab w:val="right" w:leader="dot" w:pos="9350"/>
+            </w:tabs>
+            <w:rPr>
+              <w:rFonts w:eastAsiaTheme="minorEastAsia"/>
+              <w:noProof/>
+            </w:rPr>
+          </w:pPr>
+          <w:hyperlink w:anchor="_Toc153204818" w:history="1">
+            <w:r>
+              <w:rPr>
+                <w:rStyle w:val="Hyperlink"/>
+                <w:rFonts w:ascii="Times New Roman" w:hAnsi="Times New Roman" w:cs="Times New Roman"/>
+                <w:noProof/>
+              </w:rPr>
+              <w:t>Finding 6: The more hidden layers (more complex), the better performance</w:t>
+            </w:r>
+            <w:r>
+              <w:rPr>
+                <w:noProof/>
+                <w:webHidden/>
+              </w:rPr>
+              <w:tab/>
+            </w:r>
+            <w:r>
+              <w:rPr>
+                <w:noProof/>
+                <w:webHidden/>
+              </w:rPr>
+              <w:fldChar w:fldCharType="begin"/>
+            </w:r>
+            <w:r>
+              <w:rPr>
+                <w:noProof/>
+                <w:webHidden/>
+              </w:rPr>
+              <w:instrText xml:space="preserve"> PAGEREF _Toc153204818 \h </w:instrText>
+            </w:r>
+            <w:r>
+              <w:rPr>
+                <w:noProof/>
+                <w:webHidden/>
+              </w:rPr>
+            </w:r>
+            <w:r>
+              <w:rPr>
+                <w:noProof/>
+                <w:webHidden/>
+              </w:rPr>
+              <w:fldChar w:fldCharType="separate"/>
+            </w:r>
+            <w:r>
+              <w:rPr>
+                <w:noProof/>
+                <w:webHidden/>
+              </w:rPr>
+              <w:t>8</w:t>
+            </w:r>
+            <w:r>
+              <w:rPr>
+                <w:noProof/>
+                <w:webHidden/>
+              </w:rPr>
+              <w:fldChar w:fldCharType="end"/>
+            </w:r>
+          </w:hyperlink>
+        </w:p>
+        <w:p>
+          <w:pPr>
+            <w:pStyle w:val="TOC2"/>
+            <w:tabs>
+              <w:tab w:val="right" w:leader="dot" w:pos="9350"/>
+            </w:tabs>
+            <w:rPr>
+              <w:rFonts w:eastAsiaTheme="minorEastAsia"/>
+              <w:noProof/>
+            </w:rPr>
+          </w:pPr>
+          <w:hyperlink w:anchor="_Toc153204819" w:history="1">
+            <w:r>
+              <w:rPr>
+                <w:rStyle w:val="Hyperlink"/>
+                <w:rFonts w:ascii="Times New Roman" w:hAnsi="Times New Roman" w:cs="Times New Roman"/>
+                <w:noProof/>
+              </w:rPr>
+              <w:t>Finding 7: MLPRegressor underperforms compared to Linear Regression and KNN Regressor</w:t>
+            </w:r>
+            <w:r>
+              <w:rPr>
+                <w:noProof/>
+                <w:webHidden/>
+              </w:rPr>
+              <w:tab/>
+            </w:r>
+            <w:r>
+              <w:rPr>
+                <w:noProof/>
+                <w:webHidden/>
+              </w:rPr>
+              <w:fldChar w:fldCharType="begin"/>
+            </w:r>
+            <w:r>
+              <w:rPr>
+                <w:noProof/>
+                <w:webHidden/>
+              </w:rPr>
+              <w:instrText xml:space="preserve"> PAGEREF _Toc153204819 \h </w:instrText>
+            </w:r>
+            <w:r>
+              <w:rPr>
+                <w:noProof/>
+                <w:webHidden/>
+              </w:rPr>
+            </w:r>
+            <w:r>
+              <w:rPr>
+                <w:noProof/>
+                <w:webHidden/>
+              </w:rPr>
+              <w:fldChar w:fldCharType="separate"/>
+            </w:r>
+            <w:r>
+              <w:rPr>
+                <w:noProof/>
+                <w:webHidden/>
+              </w:rPr>
+              <w:t>9</w:t>
+            </w:r>
+            <w:r>
+              <w:rPr>
+                <w:noProof/>
+                <w:webHidden/>
+              </w:rPr>
+              <w:fldChar w:fldCharType="end"/>
+            </w:r>
+          </w:hyperlink>
+        </w:p>
+        <w:p>
+          <w:pPr>
+            <w:rPr>
+              <w:rFonts w:ascii="Times New Roman" w:hAnsi="Times New Roman" w:cs="Times New Roman"/>
+            </w:rPr>
+          </w:pPr>
+          <w:r>
+            <w:rPr>
+              <w:rFonts w:ascii="Times New Roman" w:hAnsi="Times New Roman" w:cs="Times New Roman"/>
+              <w:b/>
+              <w:bCs/>
+              <w:noProof/>
+            </w:rPr>
+            <w:fldChar w:fldCharType="end"/>
+          </w:r>
+        </w:p>
+      </w:sdtContent>
+    </w:sdt>
+    <w:p>
+      <w:pPr>
+        <w:rPr>
+          <w:rFonts w:ascii="Times New Roman" w:hAnsi="Times New Roman" w:cs="Times New Roman"/>
+        </w:rPr>
+      </w:pPr>
+      <w:r>
+        <w:rPr>
+          <w:rFonts w:ascii="Times New Roman" w:hAnsi="Times New Roman" w:cs="Times New Roman"/>
+        </w:rPr>
+        <w:br w:type="page"/>
+      </w:r>
     </w:p>
     <w:p>
       <w:pPr>
@@ -174,12 +1057,15 @@
           <w:rFonts w:ascii="Times New Roman" w:hAnsi="Times New Roman" w:cs="Times New Roman"/>
         </w:rPr>
       </w:pPr>
-      <w:r>
-        <w:rPr>
-          <w:rFonts w:ascii="Times New Roman" w:hAnsi="Times New Roman" w:cs="Times New Roman"/>
-        </w:rPr>
+      <w:bookmarkStart w:id="0" w:name="_Toc153204809"/>
+      <w:r>
+        <w:rPr>
+          <w:rFonts w:ascii="Times New Roman" w:hAnsi="Times New Roman" w:cs="Times New Roman"/>
+        </w:rPr>
+        <w:lastRenderedPageBreak/>
         <w:t>Dataset</w:t>
       </w:r>
+      <w:bookmarkEnd w:id="0"/>
     </w:p>
     <w:p>
       <w:pPr>
@@ -193,7 +1079,7 @@
         </w:rPr>
         <w:t xml:space="preserve">This dataset, sourced from </w:t>
       </w:r>
-      <w:hyperlink r:id="rId5" w:history="1">
+      <w:hyperlink r:id="rId8" w:history="1">
         <w:r>
           <w:rPr>
             <w:rStyle w:val="Hyperlink"/>
@@ -207,7 +1093,21 @@
         <w:rPr>
           <w:rFonts w:ascii="Times New Roman" w:hAnsi="Times New Roman" w:cs="Times New Roman"/>
         </w:rPr>
-        <w:t xml:space="preserve">, comprises daily weather measurements from the years 2000 to 2010, totaling 3,654 observations. </w:t>
+        <w:t xml:space="preserve">, comprises daily weather measurements from the years 2000 to 2010, </w:t>
+      </w:r>
+      <w:r>
+        <w:rPr>
+          <w:rFonts w:ascii="Times New Roman" w:hAnsi="Times New Roman" w:cs="Times New Roman"/>
+          <w:b/>
+          <w:bCs/>
+        </w:rPr>
+        <w:t>totaling 3,654 observations</w:t>
+      </w:r>
+      <w:r>
+        <w:rPr>
+          <w:rFonts w:ascii="Times New Roman" w:hAnsi="Times New Roman" w:cs="Times New Roman"/>
+        </w:rPr>
+        <w:t xml:space="preserve">. </w:t>
       </w:r>
       <w:r>
         <w:rPr>
@@ -233,37 +1133,7 @@
         <w:rPr>
           <w:rFonts w:ascii="Times New Roman" w:hAnsi="Times New Roman" w:cs="Times New Roman"/>
         </w:rPr>
-        <w:t xml:space="preserve"> but I chose</w:t>
-      </w:r>
-      <w:r>
-        <w:rPr>
-          <w:rFonts w:ascii="Times New Roman" w:hAnsi="Times New Roman" w:cs="Times New Roman"/>
-        </w:rPr>
-        <w:t xml:space="preserve"> to focus on a specific location</w:t>
-      </w:r>
-      <w:r>
-        <w:rPr>
-          <w:rFonts w:ascii="Times New Roman" w:hAnsi="Times New Roman" w:cs="Times New Roman"/>
-        </w:rPr>
-        <w:t xml:space="preserve"> of</w:t>
-      </w:r>
-      <w:r>
-        <w:rPr>
-          <w:rFonts w:ascii="Times New Roman" w:hAnsi="Times New Roman" w:cs="Times New Roman"/>
-        </w:rPr>
-        <w:t xml:space="preserve"> Heathrow Airport</w:t>
-      </w:r>
-      <w:r>
-        <w:rPr>
-          <w:rFonts w:ascii="Times New Roman" w:hAnsi="Times New Roman" w:cs="Times New Roman"/>
-        </w:rPr>
-        <w:t>, UK</w:t>
-      </w:r>
-      <w:r>
-        <w:rPr>
-          <w:rFonts w:ascii="Times New Roman" w:hAnsi="Times New Roman" w:cs="Times New Roman"/>
-        </w:rPr>
-        <w:t>. The dataset includes a range of weather variables:</w:t>
+        <w:t xml:space="preserve"> but I chose to focus on a specific location of Heathrow Airport, UK. The dataset includes a range of weather variables:</w:t>
       </w:r>
     </w:p>
     <w:tbl>
@@ -1180,14 +2050,12 @@
                 <w:rFonts w:ascii="Times New Roman" w:hAnsi="Times New Roman" w:cs="Times New Roman"/>
               </w:rPr>
             </w:pPr>
-            <w:proofErr w:type="spellStart"/>
             <w:r>
               <w:rPr>
                 <w:rFonts w:ascii="Times New Roman" w:hAnsi="Times New Roman" w:cs="Times New Roman"/>
               </w:rPr>
               <w:t>HEATHROW_temp_min</w:t>
             </w:r>
-            <w:proofErr w:type="spellEnd"/>
           </w:p>
         </w:tc>
         <w:tc>
@@ -1349,6 +2217,7 @@
           <w:rFonts w:ascii="Times New Roman" w:hAnsi="Times New Roman" w:cs="Times New Roman"/>
         </w:rPr>
       </w:pPr>
+      <w:bookmarkStart w:id="1" w:name="_Toc153204810"/>
       <w:r>
         <w:rPr>
           <w:rFonts w:ascii="Times New Roman" w:hAnsi="Times New Roman" w:cs="Times New Roman"/>
@@ -1362,6 +2231,7 @@
         </w:rPr>
         <w:t>es</w:t>
       </w:r>
+      <w:bookmarkEnd w:id="1"/>
     </w:p>
     <w:p>
       <w:pPr>
@@ -1603,7 +2473,7 @@
           <w:b/>
           <w:bCs/>
         </w:rPr>
-        <w:t>Question #4: How well the ML</w:t>
+        <w:t xml:space="preserve">Question #4: How well the </w:t>
       </w:r>
       <w:proofErr w:type="spellStart"/>
       <w:r>
@@ -1612,7 +2482,7 @@
           <w:b/>
           <w:bCs/>
         </w:rPr>
-        <w:t>PRegressor</w:t>
+        <w:t>MLPRegressor</w:t>
       </w:r>
       <w:proofErr w:type="spellEnd"/>
       <w:r>
@@ -1655,6 +2525,7 @@
           <w:rFonts w:ascii="Times New Roman" w:hAnsi="Times New Roman" w:cs="Times New Roman"/>
         </w:rPr>
       </w:pPr>
+      <w:bookmarkStart w:id="2" w:name="_Toc153204811"/>
       <w:r>
         <w:rPr>
           <w:rFonts w:ascii="Times New Roman" w:hAnsi="Times New Roman" w:cs="Times New Roman"/>
@@ -1662,6 +2533,7 @@
         <w:lastRenderedPageBreak/>
         <w:t>Methodology</w:t>
       </w:r>
+      <w:bookmarkEnd w:id="2"/>
     </w:p>
     <w:p>
       <w:pPr>
@@ -2011,6 +2883,7 @@
       <w:r>
         <w:rPr>
           <w:rFonts w:ascii="Times New Roman" w:hAnsi="Times New Roman" w:cs="Times New Roman"/>
+          <w:noProof/>
         </w:rPr>
         <w:drawing>
           <wp:inline distT="0" distB="0" distL="0" distR="0" wp14:anchorId="5F070223" wp14:editId="12147836">
@@ -2028,7 +2901,7 @@
                     <pic:cNvPicPr/>
                   </pic:nvPicPr>
                   <pic:blipFill>
-                    <a:blip r:embed="rId6"/>
+                    <a:blip r:embed="rId9"/>
                     <a:stretch>
                       <a:fillRect/>
                     </a:stretch>
@@ -2066,6 +2939,12 @@
         </w:rPr>
         <w:t>3 hidden layers with 100 neurons</w:t>
       </w:r>
+      <w:r>
+        <w:rPr>
+          <w:rFonts w:ascii="Times New Roman" w:hAnsi="Times New Roman" w:cs="Times New Roman"/>
+        </w:rPr>
+        <w:t xml:space="preserve"> each</w:t>
+      </w:r>
     </w:p>
     <w:p>
       <w:pPr>
@@ -2240,6 +3119,7 @@
           <w:rFonts w:ascii="Times New Roman" w:hAnsi="Times New Roman" w:cs="Times New Roman"/>
         </w:rPr>
       </w:pPr>
+      <w:bookmarkStart w:id="3" w:name="_Toc153204812"/>
       <w:r>
         <w:rPr>
           <w:rFonts w:ascii="Times New Roman" w:hAnsi="Times New Roman" w:cs="Times New Roman"/>
@@ -2247,6 +3127,7 @@
         <w:lastRenderedPageBreak/>
         <w:t>Results</w:t>
       </w:r>
+      <w:bookmarkEnd w:id="3"/>
     </w:p>
     <w:p>
       <w:pPr>
@@ -2255,6 +3136,7 @@
           <w:rFonts w:ascii="Times New Roman" w:hAnsi="Times New Roman" w:cs="Times New Roman"/>
         </w:rPr>
       </w:pPr>
+      <w:bookmarkStart w:id="4" w:name="_Toc153204813"/>
       <w:r>
         <w:rPr>
           <w:rFonts w:ascii="Times New Roman" w:hAnsi="Times New Roman" w:cs="Times New Roman"/>
@@ -2268,6 +3150,7 @@
         </w:rPr>
         <w:t>variables</w:t>
       </w:r>
+      <w:bookmarkEnd w:id="4"/>
       <w:proofErr w:type="gramEnd"/>
     </w:p>
     <w:p>
@@ -2280,12 +3163,13 @@
       <w:r>
         <w:rPr>
           <w:rFonts w:ascii="Times New Roman" w:hAnsi="Times New Roman" w:cs="Times New Roman"/>
+          <w:noProof/>
         </w:rPr>
         <w:drawing>
-          <wp:inline distT="0" distB="0" distL="0" distR="0" wp14:anchorId="3A8B17F9" wp14:editId="40712B65">
-            <wp:extent cx="2459382" cy="1957997"/>
-            <wp:effectExtent l="0" t="0" r="0" b="4445"/>
-            <wp:docPr id="1153497780" name="Picture 1" descr="A graph with yellow bars&#10;&#10;Description automatically generated"/>
+          <wp:inline distT="0" distB="0" distL="0" distR="0" wp14:anchorId="3A8B17F9" wp14:editId="2F74F684">
+            <wp:extent cx="2362200" cy="1768026"/>
+            <wp:effectExtent l="0" t="0" r="0" b="3810"/>
+            <wp:docPr id="1153497780" name="Picture 1"/>
             <wp:cNvGraphicFramePr>
               <a:graphicFrameLocks xmlns:a="http://schemas.openxmlformats.org/drawingml/2006/main" noChangeAspect="1"/>
             </wp:cNvGraphicFramePr>
@@ -2293,11 +3177,17 @@
               <a:graphicData uri="http://schemas.openxmlformats.org/drawingml/2006/picture">
                 <pic:pic xmlns:pic="http://schemas.openxmlformats.org/drawingml/2006/picture">
                   <pic:nvPicPr>
-                    <pic:cNvPr id="1153497780" name="Picture 1" descr="A graph with yellow bars&#10;&#10;Description automatically generated"/>
+                    <pic:cNvPr id="1153497780" name="Picture 1"/>
                     <pic:cNvPicPr/>
                   </pic:nvPicPr>
                   <pic:blipFill>
-                    <a:blip r:embed="rId7"/>
+                    <a:blip r:embed="rId10" cstate="print">
+                      <a:extLst>
+                        <a:ext uri="{28A0092B-C50C-407E-A947-70E740481C1C}">
+                          <a14:useLocalDpi xmlns:a14="http://schemas.microsoft.com/office/drawing/2010/main" val="0"/>
+                        </a:ext>
+                      </a:extLst>
+                    </a:blip>
                     <a:stretch>
                       <a:fillRect/>
                     </a:stretch>
@@ -2305,7 +3195,7 @@
                   <pic:spPr>
                     <a:xfrm>
                       <a:off x="0" y="0"/>
-                      <a:ext cx="2468188" cy="1965008"/>
+                      <a:ext cx="2365255" cy="1770312"/>
                     </a:xfrm>
                     <a:prstGeom prst="rect">
                       <a:avLst/>
@@ -2327,12 +3217,13 @@
       <w:r>
         <w:rPr>
           <w:rFonts w:ascii="Times New Roman" w:hAnsi="Times New Roman" w:cs="Times New Roman"/>
+          <w:noProof/>
         </w:rPr>
         <w:drawing>
-          <wp:inline distT="0" distB="0" distL="0" distR="0" wp14:anchorId="5832FF66" wp14:editId="0E4E58F1">
-            <wp:extent cx="2451517" cy="1951735"/>
-            <wp:effectExtent l="0" t="0" r="6350" b="0"/>
-            <wp:docPr id="845598190" name="Picture 1" descr="A graph of different seasons&#10;&#10;Description automatically generated"/>
+          <wp:inline distT="0" distB="0" distL="0" distR="0" wp14:anchorId="5832FF66" wp14:editId="45FA53FD">
+            <wp:extent cx="2478016" cy="1778340"/>
+            <wp:effectExtent l="0" t="0" r="0" b="0"/>
+            <wp:docPr id="845598190" name="Picture 1"/>
             <wp:cNvGraphicFramePr>
               <a:graphicFrameLocks xmlns:a="http://schemas.openxmlformats.org/drawingml/2006/main" noChangeAspect="1"/>
             </wp:cNvGraphicFramePr>
@@ -2340,11 +3231,17 @@
               <a:graphicData uri="http://schemas.openxmlformats.org/drawingml/2006/picture">
                 <pic:pic xmlns:pic="http://schemas.openxmlformats.org/drawingml/2006/picture">
                   <pic:nvPicPr>
-                    <pic:cNvPr id="845598190" name="Picture 1" descr="A graph of different seasons&#10;&#10;Description automatically generated"/>
+                    <pic:cNvPr id="845598190" name="Picture 1"/>
                     <pic:cNvPicPr/>
                   </pic:nvPicPr>
                   <pic:blipFill>
-                    <a:blip r:embed="rId8"/>
+                    <a:blip r:embed="rId11" cstate="print">
+                      <a:extLst>
+                        <a:ext uri="{28A0092B-C50C-407E-A947-70E740481C1C}">
+                          <a14:useLocalDpi xmlns:a14="http://schemas.microsoft.com/office/drawing/2010/main" val="0"/>
+                        </a:ext>
+                      </a:extLst>
+                    </a:blip>
                     <a:stretch>
                       <a:fillRect/>
                     </a:stretch>
@@ -2352,7 +3249,7 @@
                   <pic:spPr>
                     <a:xfrm>
                       <a:off x="0" y="0"/>
-                      <a:ext cx="2478016" cy="1972832"/>
+                      <a:ext cx="2478016" cy="1778340"/>
                     </a:xfrm>
                     <a:prstGeom prst="rect">
                       <a:avLst/>
@@ -2370,10 +3267,10 @@
           <w:noProof/>
         </w:rPr>
         <w:drawing>
-          <wp:inline distT="0" distB="0" distL="0" distR="0" wp14:anchorId="7E2741A3" wp14:editId="1F037437">
-            <wp:extent cx="2354076" cy="1931879"/>
-            <wp:effectExtent l="0" t="0" r="8255" b="0"/>
-            <wp:docPr id="1926192802" name="Picture 1" descr="A graph of the seasons&#10;&#10;Description automatically generated"/>
+          <wp:inline distT="0" distB="0" distL="0" distR="0" wp14:anchorId="7E2741A3" wp14:editId="4EB30CAE">
+            <wp:extent cx="2240280" cy="1766165"/>
+            <wp:effectExtent l="0" t="0" r="7620" b="5715"/>
+            <wp:docPr id="1926192802" name="Picture 1"/>
             <wp:cNvGraphicFramePr>
               <a:graphicFrameLocks xmlns:a="http://schemas.openxmlformats.org/drawingml/2006/main" noChangeAspect="1"/>
             </wp:cNvGraphicFramePr>
@@ -2381,11 +3278,17 @@
               <a:graphicData uri="http://schemas.openxmlformats.org/drawingml/2006/picture">
                 <pic:pic xmlns:pic="http://schemas.openxmlformats.org/drawingml/2006/picture">
                   <pic:nvPicPr>
-                    <pic:cNvPr id="1926192802" name="Picture 1" descr="A graph of the seasons&#10;&#10;Description automatically generated"/>
+                    <pic:cNvPr id="1926192802" name="Picture 1"/>
                     <pic:cNvPicPr/>
                   </pic:nvPicPr>
                   <pic:blipFill>
-                    <a:blip r:embed="rId9"/>
+                    <a:blip r:embed="rId12" cstate="print">
+                      <a:extLst>
+                        <a:ext uri="{28A0092B-C50C-407E-A947-70E740481C1C}">
+                          <a14:useLocalDpi xmlns:a14="http://schemas.microsoft.com/office/drawing/2010/main" val="0"/>
+                        </a:ext>
+                      </a:extLst>
+                    </a:blip>
                     <a:stretch>
                       <a:fillRect/>
                     </a:stretch>
@@ -2393,7 +3296,7 @@
                   <pic:spPr>
                     <a:xfrm>
                       <a:off x="0" y="0"/>
-                      <a:ext cx="2417367" cy="1983819"/>
+                      <a:ext cx="2245118" cy="1769979"/>
                     </a:xfrm>
                     <a:prstGeom prst="rect">
                       <a:avLst/>
@@ -2420,28 +3323,31 @@
           <w:rFonts w:ascii="Times New Roman" w:hAnsi="Times New Roman" w:cs="Times New Roman"/>
         </w:rPr>
       </w:pPr>
+      <w:bookmarkStart w:id="5" w:name="_Toc153204814"/>
       <w:r>
         <w:rPr>
           <w:rFonts w:ascii="Times New Roman" w:hAnsi="Times New Roman" w:cs="Times New Roman"/>
         </w:rPr>
         <w:t>Finding 2: Monthly temperature Distribution</w:t>
       </w:r>
-    </w:p>
-    <w:p>
-      <w:pPr>
-        <w:rPr>
-          <w:rFonts w:ascii="Times New Roman" w:hAnsi="Times New Roman" w:cs="Times New Roman"/>
-        </w:rPr>
-      </w:pPr>
-      <w:r>
-        <w:rPr>
-          <w:rFonts w:ascii="Times New Roman" w:hAnsi="Times New Roman" w:cs="Times New Roman"/>
+      <w:bookmarkEnd w:id="5"/>
+    </w:p>
+    <w:p>
+      <w:pPr>
+        <w:rPr>
+          <w:rFonts w:ascii="Times New Roman" w:hAnsi="Times New Roman" w:cs="Times New Roman"/>
+        </w:rPr>
+      </w:pPr>
+      <w:r>
+        <w:rPr>
+          <w:rFonts w:ascii="Times New Roman" w:hAnsi="Times New Roman" w:cs="Times New Roman"/>
+          <w:noProof/>
         </w:rPr>
         <w:drawing>
-          <wp:inline distT="0" distB="0" distL="0" distR="0" wp14:anchorId="0D374B41" wp14:editId="6839F053">
-            <wp:extent cx="5943600" cy="3177540"/>
+          <wp:inline distT="0" distB="0" distL="0" distR="0" wp14:anchorId="0D374B41" wp14:editId="01BCD243">
+            <wp:extent cx="5779778" cy="3177540"/>
             <wp:effectExtent l="0" t="0" r="0" b="3810"/>
-            <wp:docPr id="94595190" name="Picture 1" descr="A graph of a graph&#10;&#10;Description automatically generated with medium confidence"/>
+            <wp:docPr id="94595190" name="Picture 1"/>
             <wp:cNvGraphicFramePr>
               <a:graphicFrameLocks xmlns:a="http://schemas.openxmlformats.org/drawingml/2006/main" noChangeAspect="1"/>
             </wp:cNvGraphicFramePr>
@@ -2449,11 +3355,17 @@
               <a:graphicData uri="http://schemas.openxmlformats.org/drawingml/2006/picture">
                 <pic:pic xmlns:pic="http://schemas.openxmlformats.org/drawingml/2006/picture">
                   <pic:nvPicPr>
-                    <pic:cNvPr id="94595190" name="Picture 1" descr="A graph of a graph&#10;&#10;Description automatically generated with medium confidence"/>
+                    <pic:cNvPr id="94595190" name="Picture 1"/>
                     <pic:cNvPicPr/>
                   </pic:nvPicPr>
                   <pic:blipFill>
-                    <a:blip r:embed="rId10"/>
+                    <a:blip r:embed="rId13">
+                      <a:extLst>
+                        <a:ext uri="{28A0092B-C50C-407E-A947-70E740481C1C}">
+                          <a14:useLocalDpi xmlns:a14="http://schemas.microsoft.com/office/drawing/2010/main" val="0"/>
+                        </a:ext>
+                      </a:extLst>
+                    </a:blip>
                     <a:stretch>
                       <a:fillRect/>
                     </a:stretch>
@@ -2461,7 +3373,7 @@
                   <pic:spPr>
                     <a:xfrm>
                       <a:off x="0" y="0"/>
-                      <a:ext cx="5943600" cy="3177540"/>
+                      <a:ext cx="5779778" cy="3177540"/>
                     </a:xfrm>
                     <a:prstGeom prst="rect">
                       <a:avLst/>
@@ -2494,12 +3406,25 @@
           <w:rFonts w:ascii="Times New Roman" w:hAnsi="Times New Roman" w:cs="Times New Roman"/>
         </w:rPr>
       </w:pPr>
+      <w:bookmarkStart w:id="6" w:name="_Toc153204815"/>
       <w:r>
         <w:rPr>
           <w:rFonts w:ascii="Times New Roman" w:hAnsi="Times New Roman" w:cs="Times New Roman"/>
         </w:rPr>
         <w:lastRenderedPageBreak/>
-        <w:t xml:space="preserve">Finding 3: Ther is a significant correlation between temperature and </w:t>
+        <w:t>Finding 3: Ther</w:t>
+      </w:r>
+      <w:r>
+        <w:rPr>
+          <w:rFonts w:ascii="Times New Roman" w:hAnsi="Times New Roman" w:cs="Times New Roman"/>
+        </w:rPr>
+        <w:t>e</w:t>
+      </w:r>
+      <w:r>
+        <w:rPr>
+          <w:rFonts w:ascii="Times New Roman" w:hAnsi="Times New Roman" w:cs="Times New Roman"/>
+        </w:rPr>
+        <w:t xml:space="preserve"> is a significant correlation between temperature and </w:t>
       </w:r>
       <w:proofErr w:type="gramStart"/>
       <w:r>
@@ -2508,6 +3433,7 @@
         </w:rPr>
         <w:t>sunshine</w:t>
       </w:r>
+      <w:bookmarkEnd w:id="6"/>
       <w:proofErr w:type="gramEnd"/>
     </w:p>
     <w:p>
@@ -2519,6 +3445,7 @@
       <w:r>
         <w:rPr>
           <w:rFonts w:ascii="Times New Roman" w:hAnsi="Times New Roman" w:cs="Times New Roman"/>
+          <w:noProof/>
         </w:rPr>
         <w:drawing>
           <wp:inline distT="0" distB="0" distL="0" distR="0" wp14:anchorId="399C8B82" wp14:editId="12491A2A">
@@ -2536,7 +3463,7 @@
                     <pic:cNvPicPr/>
                   </pic:nvPicPr>
                   <pic:blipFill>
-                    <a:blip r:embed="rId11"/>
+                    <a:blip r:embed="rId14"/>
                     <a:stretch>
                       <a:fillRect/>
                     </a:stretch>
@@ -2571,6 +3498,7 @@
           <w:rFonts w:ascii="Times New Roman" w:hAnsi="Times New Roman" w:cs="Times New Roman"/>
         </w:rPr>
       </w:pPr>
+      <w:bookmarkStart w:id="7" w:name="_Toc153204816"/>
       <w:r>
         <w:rPr>
           <w:rFonts w:ascii="Times New Roman" w:hAnsi="Times New Roman" w:cs="Times New Roman"/>
@@ -2584,6 +3512,7 @@
         </w:rPr>
         <w:t>year</w:t>
       </w:r>
+      <w:bookmarkEnd w:id="7"/>
       <w:proofErr w:type="gramEnd"/>
     </w:p>
     <w:p>
@@ -2595,6 +3524,7 @@
       <w:r>
         <w:rPr>
           <w:rFonts w:ascii="Times New Roman" w:hAnsi="Times New Roman" w:cs="Times New Roman"/>
+          <w:noProof/>
         </w:rPr>
         <w:drawing>
           <wp:inline distT="0" distB="0" distL="0" distR="0" wp14:anchorId="26C75CD5" wp14:editId="1C76B678">
@@ -2612,7 +3542,7 @@
                     <pic:cNvPicPr/>
                   </pic:nvPicPr>
                   <pic:blipFill>
-                    <a:blip r:embed="rId12"/>
+                    <a:blip r:embed="rId15"/>
                     <a:stretch>
                       <a:fillRect/>
                     </a:stretch>
@@ -2680,6 +3610,7 @@
           <w:rFonts w:ascii="Times New Roman" w:hAnsi="Times New Roman" w:cs="Times New Roman"/>
         </w:rPr>
       </w:pPr>
+      <w:bookmarkStart w:id="8" w:name="_Toc153204817"/>
       <w:r>
         <w:rPr>
           <w:rFonts w:ascii="Times New Roman" w:hAnsi="Times New Roman" w:cs="Times New Roman"/>
@@ -2687,22 +3618,24 @@
         <w:lastRenderedPageBreak/>
         <w:t>Finding 5: Global Radiation, sunshine and humidity variables are the best factors to predict temperature.</w:t>
       </w:r>
-    </w:p>
-    <w:p>
-      <w:pPr>
-        <w:rPr>
-          <w:rFonts w:ascii="Times New Roman" w:hAnsi="Times New Roman" w:cs="Times New Roman"/>
-        </w:rPr>
-      </w:pPr>
-      <w:r>
-        <w:rPr>
-          <w:rFonts w:ascii="Times New Roman" w:hAnsi="Times New Roman" w:cs="Times New Roman"/>
+      <w:bookmarkEnd w:id="8"/>
+    </w:p>
+    <w:p>
+      <w:pPr>
+        <w:rPr>
+          <w:rFonts w:ascii="Times New Roman" w:hAnsi="Times New Roman" w:cs="Times New Roman"/>
+        </w:rPr>
+      </w:pPr>
+      <w:r>
+        <w:rPr>
+          <w:rFonts w:ascii="Times New Roman" w:hAnsi="Times New Roman" w:cs="Times New Roman"/>
+          <w:noProof/>
         </w:rPr>
         <w:drawing>
-          <wp:inline distT="0" distB="0" distL="0" distR="0" wp14:anchorId="1C9A0330" wp14:editId="0766138B">
-            <wp:extent cx="5943600" cy="4601845"/>
+          <wp:inline distT="0" distB="0" distL="0" distR="0" wp14:anchorId="1C9A0330" wp14:editId="52B040CE">
+            <wp:extent cx="5818698" cy="4601845"/>
             <wp:effectExtent l="0" t="0" r="0" b="8255"/>
-            <wp:docPr id="314230421" name="Picture 1" descr="A screenshot of a computer screen&#10;&#10;Description automatically generated"/>
+            <wp:docPr id="314230421" name="Picture 1"/>
             <wp:cNvGraphicFramePr>
               <a:graphicFrameLocks xmlns:a="http://schemas.openxmlformats.org/drawingml/2006/main" noChangeAspect="1"/>
             </wp:cNvGraphicFramePr>
@@ -2710,11 +3643,17 @@
               <a:graphicData uri="http://schemas.openxmlformats.org/drawingml/2006/picture">
                 <pic:pic xmlns:pic="http://schemas.openxmlformats.org/drawingml/2006/picture">
                   <pic:nvPicPr>
-                    <pic:cNvPr id="314230421" name="Picture 1" descr="A screenshot of a computer screen&#10;&#10;Description automatically generated"/>
+                    <pic:cNvPr id="314230421" name="Picture 1"/>
                     <pic:cNvPicPr/>
                   </pic:nvPicPr>
                   <pic:blipFill>
-                    <a:blip r:embed="rId13"/>
+                    <a:blip r:embed="rId16" cstate="print">
+                      <a:extLst>
+                        <a:ext uri="{28A0092B-C50C-407E-A947-70E740481C1C}">
+                          <a14:useLocalDpi xmlns:a14="http://schemas.microsoft.com/office/drawing/2010/main" val="0"/>
+                        </a:ext>
+                      </a:extLst>
+                    </a:blip>
                     <a:stretch>
                       <a:fillRect/>
                     </a:stretch>
@@ -2722,7 +3661,7 @@
                   <pic:spPr>
                     <a:xfrm>
                       <a:off x="0" y="0"/>
-                      <a:ext cx="5943600" cy="4601845"/>
+                      <a:ext cx="5818698" cy="4601845"/>
                     </a:xfrm>
                     <a:prstGeom prst="rect">
                       <a:avLst/>
@@ -2977,27 +3916,22 @@
           <w:rFonts w:ascii="Times New Roman" w:hAnsi="Times New Roman" w:cs="Times New Roman"/>
         </w:rPr>
       </w:pPr>
+      <w:bookmarkStart w:id="9" w:name="_Toc153204818"/>
       <w:r>
         <w:rPr>
           <w:rFonts w:ascii="Times New Roman" w:hAnsi="Times New Roman" w:cs="Times New Roman"/>
         </w:rPr>
         <w:lastRenderedPageBreak/>
-        <w:t xml:space="preserve">Finding 6: </w:t>
-      </w:r>
-      <w:proofErr w:type="spellStart"/>
-      <w:r>
-        <w:rPr>
-          <w:rFonts w:ascii="Times New Roman" w:hAnsi="Times New Roman" w:cs="Times New Roman"/>
-        </w:rPr>
-        <w:t>MLPRegressor</w:t>
-      </w:r>
-      <w:proofErr w:type="spellEnd"/>
-      <w:r>
-        <w:rPr>
-          <w:rFonts w:ascii="Times New Roman" w:hAnsi="Times New Roman" w:cs="Times New Roman"/>
-        </w:rPr>
-        <w:t xml:space="preserve"> underperforms compared to Linear Regression and KNN Regressor</w:t>
-      </w:r>
+        <w:t>Finding 6: The more hidden layers (more complex), the better performance</w:t>
+      </w:r>
+      <w:bookmarkEnd w:id="9"/>
+    </w:p>
+    <w:p>
+      <w:pPr>
+        <w:rPr>
+          <w:rFonts w:ascii="Times New Roman" w:hAnsi="Times New Roman" w:cs="Times New Roman"/>
+        </w:rPr>
+      </w:pPr>
     </w:p>
     <w:p>
       <w:pPr>
@@ -3010,10 +3944,10 @@
           <w:rFonts w:ascii="Times New Roman" w:hAnsi="Times New Roman" w:cs="Times New Roman"/>
         </w:rPr>
         <w:drawing>
-          <wp:inline distT="0" distB="0" distL="0" distR="0" wp14:anchorId="7A145449" wp14:editId="146DACB1">
-            <wp:extent cx="5943600" cy="2681605"/>
-            <wp:effectExtent l="0" t="0" r="0" b="4445"/>
-            <wp:docPr id="1910231104" name="Picture 1" descr="A screenshot of a computer screen&#10;&#10;Description automatically generated"/>
+          <wp:inline distT="0" distB="0" distL="0" distR="0" wp14:anchorId="6BD10222" wp14:editId="1E3ACA21">
+            <wp:extent cx="5943600" cy="2663703"/>
+            <wp:effectExtent l="0" t="0" r="0" b="3810"/>
+            <wp:docPr id="611499695" name="Picture 1"/>
             <wp:cNvGraphicFramePr>
               <a:graphicFrameLocks xmlns:a="http://schemas.openxmlformats.org/drawingml/2006/main" noChangeAspect="1"/>
             </wp:cNvGraphicFramePr>
@@ -3021,11 +3955,17 @@
               <a:graphicData uri="http://schemas.openxmlformats.org/drawingml/2006/picture">
                 <pic:pic xmlns:pic="http://schemas.openxmlformats.org/drawingml/2006/picture">
                   <pic:nvPicPr>
-                    <pic:cNvPr id="1910231104" name="Picture 1" descr="A screenshot of a computer screen&#10;&#10;Description automatically generated"/>
+                    <pic:cNvPr id="611499695" name="Picture 1"/>
                     <pic:cNvPicPr/>
                   </pic:nvPicPr>
                   <pic:blipFill>
-                    <a:blip r:embed="rId14"/>
+                    <a:blip r:embed="rId17">
+                      <a:extLst>
+                        <a:ext uri="{28A0092B-C50C-407E-A947-70E740481C1C}">
+                          <a14:useLocalDpi xmlns:a14="http://schemas.microsoft.com/office/drawing/2010/main" val="0"/>
+                        </a:ext>
+                      </a:extLst>
+                    </a:blip>
                     <a:stretch>
                       <a:fillRect/>
                     </a:stretch>
@@ -3033,7 +3973,7 @@
                   <pic:spPr>
                     <a:xfrm>
                       <a:off x="0" y="0"/>
-                      <a:ext cx="5943600" cy="2681605"/>
+                      <a:ext cx="5943600" cy="2663703"/>
                     </a:xfrm>
                     <a:prstGeom prst="rect">
                       <a:avLst/>
@@ -3052,6 +3992,243 @@
           <w:rFonts w:ascii="Times New Roman" w:hAnsi="Times New Roman" w:cs="Times New Roman"/>
         </w:rPr>
       </w:pPr>
+    </w:p>
+    <w:p>
+      <w:pPr>
+        <w:rPr>
+          <w:rFonts w:ascii="Times New Roman" w:hAnsi="Times New Roman" w:cs="Times New Roman"/>
+        </w:rPr>
+      </w:pPr>
+      <w:r>
+        <w:rPr>
+          <w:rFonts w:ascii="Times New Roman" w:hAnsi="Times New Roman" w:cs="Times New Roman"/>
+        </w:rPr>
+        <w:t xml:space="preserve">Using </w:t>
+      </w:r>
+      <w:proofErr w:type="spellStart"/>
+      <w:r>
+        <w:rPr>
+          <w:rFonts w:ascii="Times New Roman" w:hAnsi="Times New Roman" w:cs="Times New Roman"/>
+        </w:rPr>
+        <w:t>GridSearchCV</w:t>
+      </w:r>
+      <w:proofErr w:type="spellEnd"/>
+      <w:r>
+        <w:rPr>
+          <w:rFonts w:ascii="Times New Roman" w:hAnsi="Times New Roman" w:cs="Times New Roman"/>
+        </w:rPr>
+        <w:t xml:space="preserve"> to find differences in performance among </w:t>
+      </w:r>
+      <w:proofErr w:type="spellStart"/>
+      <w:r>
+        <w:rPr>
+          <w:rFonts w:ascii="Times New Roman" w:hAnsi="Times New Roman" w:cs="Times New Roman"/>
+        </w:rPr>
+        <w:t>MLPRegressors</w:t>
+      </w:r>
+      <w:proofErr w:type="spellEnd"/>
+      <w:r>
+        <w:rPr>
+          <w:rFonts w:ascii="Times New Roman" w:hAnsi="Times New Roman" w:cs="Times New Roman"/>
+        </w:rPr>
+        <w:t xml:space="preserve"> with different parameters. It is observed that, for this dataset, changing the complexity of the model (or number of hidden layers) brings the most significance </w:t>
+      </w:r>
+      <w:proofErr w:type="gramStart"/>
+      <w:r>
+        <w:rPr>
+          <w:rFonts w:ascii="Times New Roman" w:hAnsi="Times New Roman" w:cs="Times New Roman"/>
+        </w:rPr>
+        <w:t>in</w:t>
+      </w:r>
+      <w:proofErr w:type="gramEnd"/>
+      <w:r>
+        <w:rPr>
+          <w:rFonts w:ascii="Times New Roman" w:hAnsi="Times New Roman" w:cs="Times New Roman"/>
+        </w:rPr>
+        <w:t xml:space="preserve"> their regression ability. Conclusively, model with 3 hidden 100-node layers</w:t>
+      </w:r>
+      <w:r>
+        <w:rPr>
+          <w:rFonts w:ascii="Times New Roman" w:hAnsi="Times New Roman" w:cs="Times New Roman"/>
+        </w:rPr>
+        <w:t xml:space="preserve"> and using ‘</w:t>
+      </w:r>
+      <w:proofErr w:type="spellStart"/>
+      <w:r>
+        <w:rPr>
+          <w:rFonts w:ascii="Times New Roman" w:hAnsi="Times New Roman" w:cs="Times New Roman"/>
+        </w:rPr>
+        <w:t>ReLU</w:t>
+      </w:r>
+      <w:proofErr w:type="spellEnd"/>
+      <w:r>
+        <w:rPr>
+          <w:rFonts w:ascii="Times New Roman" w:hAnsi="Times New Roman" w:cs="Times New Roman"/>
+        </w:rPr>
+        <w:t>’ as activation function</w:t>
+      </w:r>
+      <w:r>
+        <w:rPr>
+          <w:rFonts w:ascii="Times New Roman" w:hAnsi="Times New Roman" w:cs="Times New Roman"/>
+        </w:rPr>
+        <w:t xml:space="preserve"> </w:t>
+      </w:r>
+      <w:r>
+        <w:rPr>
+          <w:rFonts w:ascii="Times New Roman" w:hAnsi="Times New Roman" w:cs="Times New Roman"/>
+          <w:b/>
+          <w:bCs/>
+        </w:rPr>
+        <w:t>consistently</w:t>
+      </w:r>
+      <w:r>
+        <w:rPr>
+          <w:rFonts w:ascii="Times New Roman" w:hAnsi="Times New Roman" w:cs="Times New Roman"/>
+        </w:rPr>
+        <w:t xml:space="preserve"> provide</w:t>
+      </w:r>
+      <w:r>
+        <w:rPr>
+          <w:rFonts w:ascii="Times New Roman" w:hAnsi="Times New Roman" w:cs="Times New Roman"/>
+        </w:rPr>
+        <w:t>s</w:t>
+      </w:r>
+      <w:r>
+        <w:rPr>
+          <w:rFonts w:ascii="Times New Roman" w:hAnsi="Times New Roman" w:cs="Times New Roman"/>
+        </w:rPr>
+        <w:t xml:space="preserve"> </w:t>
+      </w:r>
+      <w:r>
+        <w:rPr>
+          <w:rFonts w:ascii="Times New Roman" w:hAnsi="Times New Roman" w:cs="Times New Roman"/>
+          <w:b/>
+          <w:bCs/>
+        </w:rPr>
+        <w:t>the least error</w:t>
+      </w:r>
+      <w:r>
+        <w:rPr>
+          <w:rFonts w:ascii="Times New Roman" w:hAnsi="Times New Roman" w:cs="Times New Roman"/>
+        </w:rPr>
+        <w:t>.</w:t>
+      </w:r>
+    </w:p>
+    <w:p>
+      <w:pPr>
+        <w:rPr>
+          <w:rFonts w:ascii="Times New Roman" w:hAnsi="Times New Roman" w:cs="Times New Roman"/>
+        </w:rPr>
+      </w:pPr>
+      <w:r>
+        <w:rPr>
+          <w:rFonts w:ascii="Times New Roman" w:hAnsi="Times New Roman" w:cs="Times New Roman"/>
+        </w:rPr>
+        <w:br w:type="page"/>
+      </w:r>
+    </w:p>
+    <w:p>
+      <w:pPr>
+        <w:pStyle w:val="Heading2"/>
+        <w:rPr>
+          <w:rFonts w:ascii="Times New Roman" w:hAnsi="Times New Roman" w:cs="Times New Roman"/>
+        </w:rPr>
+      </w:pPr>
+      <w:bookmarkStart w:id="10" w:name="_Toc153204819"/>
+      <w:r>
+        <w:rPr>
+          <w:rFonts w:ascii="Times New Roman" w:hAnsi="Times New Roman" w:cs="Times New Roman"/>
+        </w:rPr>
+        <w:lastRenderedPageBreak/>
+        <w:t xml:space="preserve">Finding </w:t>
+      </w:r>
+      <w:r>
+        <w:rPr>
+          <w:rFonts w:ascii="Times New Roman" w:hAnsi="Times New Roman" w:cs="Times New Roman"/>
+        </w:rPr>
+        <w:t>7</w:t>
+      </w:r>
+      <w:r>
+        <w:rPr>
+          <w:rFonts w:ascii="Times New Roman" w:hAnsi="Times New Roman" w:cs="Times New Roman"/>
+        </w:rPr>
+        <w:t xml:space="preserve">: </w:t>
+      </w:r>
+      <w:proofErr w:type="spellStart"/>
+      <w:r>
+        <w:rPr>
+          <w:rFonts w:ascii="Times New Roman" w:hAnsi="Times New Roman" w:cs="Times New Roman"/>
+        </w:rPr>
+        <w:t>MLPRegressor</w:t>
+      </w:r>
+      <w:proofErr w:type="spellEnd"/>
+      <w:r>
+        <w:rPr>
+          <w:rFonts w:ascii="Times New Roman" w:hAnsi="Times New Roman" w:cs="Times New Roman"/>
+        </w:rPr>
+        <w:t xml:space="preserve"> underperforms compared to Linear Regression and KNN Regressor</w:t>
+      </w:r>
+      <w:bookmarkEnd w:id="10"/>
+    </w:p>
+    <w:p>
+      <w:pPr>
+        <w:rPr>
+          <w:rFonts w:ascii="Times New Roman" w:hAnsi="Times New Roman" w:cs="Times New Roman"/>
+        </w:rPr>
+      </w:pPr>
+      <w:r>
+        <w:rPr>
+          <w:rFonts w:ascii="Times New Roman" w:hAnsi="Times New Roman" w:cs="Times New Roman"/>
+        </w:rPr>
+        <w:drawing>
+          <wp:inline distT="0" distB="0" distL="0" distR="0" wp14:anchorId="675CCF14" wp14:editId="08F5A464">
+            <wp:extent cx="5674361" cy="2800985"/>
+            <wp:effectExtent l="0" t="0" r="2540" b="0"/>
+            <wp:docPr id="1994703798" name="Picture 1"/>
+            <wp:cNvGraphicFramePr>
+              <a:graphicFrameLocks xmlns:a="http://schemas.openxmlformats.org/drawingml/2006/main" noChangeAspect="1"/>
+            </wp:cNvGraphicFramePr>
+            <a:graphic xmlns:a="http://schemas.openxmlformats.org/drawingml/2006/main">
+              <a:graphicData uri="http://schemas.openxmlformats.org/drawingml/2006/picture">
+                <pic:pic xmlns:pic="http://schemas.openxmlformats.org/drawingml/2006/picture">
+                  <pic:nvPicPr>
+                    <pic:cNvPr id="1994703798" name="Picture 1"/>
+                    <pic:cNvPicPr/>
+                  </pic:nvPicPr>
+                  <pic:blipFill>
+                    <a:blip r:embed="rId18">
+                      <a:extLst>
+                        <a:ext uri="{28A0092B-C50C-407E-A947-70E740481C1C}">
+                          <a14:useLocalDpi xmlns:a14="http://schemas.microsoft.com/office/drawing/2010/main" val="0"/>
+                        </a:ext>
+                      </a:extLst>
+                    </a:blip>
+                    <a:stretch>
+                      <a:fillRect/>
+                    </a:stretch>
+                  </pic:blipFill>
+                  <pic:spPr>
+                    <a:xfrm>
+                      <a:off x="0" y="0"/>
+                      <a:ext cx="5674361" cy="2800985"/>
+                    </a:xfrm>
+                    <a:prstGeom prst="rect">
+                      <a:avLst/>
+                    </a:prstGeom>
+                  </pic:spPr>
+                </pic:pic>
+              </a:graphicData>
+            </a:graphic>
+          </wp:inline>
+        </w:drawing>
+      </w:r>
+    </w:p>
+    <w:p>
+      <w:pPr>
+        <w:rPr>
+          <w:rFonts w:ascii="Times New Roman" w:hAnsi="Times New Roman" w:cs="Times New Roman"/>
+        </w:rPr>
+      </w:pPr>
       <w:r>
         <w:rPr>
           <w:rFonts w:ascii="Times New Roman" w:hAnsi="Times New Roman" w:cs="Times New Roman"/>
@@ -3109,6 +4286,7 @@
       <w:proofErr w:type="gramEnd"/>
     </w:p>
     <w:sectPr>
+      <w:footerReference w:type="default" r:id="rId19"/>
       <w:pgSz w:w="12240" w:h="15840"/>
       <w:pgMar w:top="1440" w:right="1440" w:bottom="1440" w:left="1440" w:header="720" w:footer="720" w:gutter="0"/>
       <w:cols w:space="720"/>
@@ -3116,6 +4294,202 @@
     </w:sectPr>
   </w:body>
 </w:document>
+</file>
+
+<file path=word/endnotes.xml><?xml version="1.0" encoding="utf-8"?>
+<w:endnotes xmlns:wpc="http://schemas.microsoft.com/office/word/2010/wordprocessingCanvas" xmlns:cx="http://schemas.microsoft.com/office/drawing/2014/chartex" xmlns:cx1="http://schemas.microsoft.com/office/drawing/2015/9/8/chartex" xmlns:cx2="http://schemas.microsoft.com/office/drawing/2015/10/21/chartex" xmlns:cx3="http://schemas.microsoft.com/office/drawing/2016/5/9/chartex" xmlns:cx4="http://schemas.microsoft.com/office/drawing/2016/5/10/chartex" xmlns:cx5="http://schemas.microsoft.com/office/drawing/2016/5/11/chartex" xmlns:cx6="http://schemas.microsoft.com/office/drawing/2016/5/12/chartex" xmlns:cx7="http://schemas.microsoft.com/office/drawing/2016/5/13/chartex" xmlns:cx8="http://schemas.microsoft.com/office/drawing/2016/5/14/chartex" xmlns:mc="http://schemas.openxmlformats.org/markup-compatibility/2006" xmlns:aink="http://schemas.microsoft.com/office/drawing/2016/ink" xmlns:am3d="http://schemas.microsoft.com/office/drawing/2017/model3d" xmlns:o="urn:schemas-microsoft-com:office:office" xmlns:oel="http://schemas.microsoft.com/office/2019/extlst" xmlns:r="http://schemas.openxmlformats.org/officeDocument/2006/relationships" xmlns:m="http://schemas.openxmlformats.org/officeDocument/2006/math" xmlns:v="urn:schemas-microsoft-com:vml" xmlns:wp14="http://schemas.microsoft.com/office/word/2010/wordprocessingDrawing" xmlns:wp="http://schemas.openxmlformats.org/drawingml/2006/wordprocessingDrawing" xmlns:w10="urn:schemas-microsoft-com:office:word" xmlns:w="http://schemas.openxmlformats.org/wordprocessingml/2006/main" xmlns:w14="http://schemas.microsoft.com/office/word/2010/wordml" xmlns:w15="http://schemas.microsoft.com/office/word/2012/wordml" xmlns:w16cex="http://schemas.microsoft.com/office/word/2018/wordml/cex" xmlns:w16cid="http://schemas.microsoft.com/office/word/2016/wordml/cid" xmlns:w16="http://schemas.microsoft.com/office/word/2018/wordml" xmlns:w16sdtdh="http://schemas.microsoft.com/office/word/2020/wordml/sdtdatahash" xmlns:w16se="http://schemas.microsoft.com/office/word/2015/wordml/symex" xmlns:wpg="http://schemas.microsoft.com/office/word/2010/wordprocessingGroup" xmlns:wpi="http://schemas.microsoft.com/office/word/2010/wordprocessingInk" xmlns:wne="http://schemas.microsoft.com/office/word/2006/wordml" xmlns:wps="http://schemas.microsoft.com/office/word/2010/wordprocessingShape" mc:Ignorable="w14 w15 w16se w16cid w16 w16cex w16sdtdh wp14">
+  <w:endnote w:type="separator" w:id="-1">
+    <w:p>
+      <w:pPr>
+        <w:spacing w:after="0" w:line="240" w:lineRule="auto"/>
+      </w:pPr>
+      <w:r>
+        <w:separator/>
+      </w:r>
+    </w:p>
+  </w:endnote>
+  <w:endnote w:type="continuationSeparator" w:id="0">
+    <w:p>
+      <w:pPr>
+        <w:spacing w:after="0" w:line="240" w:lineRule="auto"/>
+      </w:pPr>
+      <w:r>
+        <w:continuationSeparator/>
+      </w:r>
+    </w:p>
+  </w:endnote>
+</w:endnotes>
+</file>
+
+<file path=word/footer1.xml><?xml version="1.0" encoding="utf-8"?>
+<w:ftr xmlns:wpc="http://schemas.microsoft.com/office/word/2010/wordprocessingCanvas" xmlns:cx="http://schemas.microsoft.com/office/drawing/2014/chartex" xmlns:cx1="http://schemas.microsoft.com/office/drawing/2015/9/8/chartex" xmlns:cx2="http://schemas.microsoft.com/office/drawing/2015/10/21/chartex" xmlns:cx3="http://schemas.microsoft.com/office/drawing/2016/5/9/chartex" xmlns:cx4="http://schemas.microsoft.com/office/drawing/2016/5/10/chartex" xmlns:cx5="http://schemas.microsoft.com/office/drawing/2016/5/11/chartex" xmlns:cx6="http://schemas.microsoft.com/office/drawing/2016/5/12/chartex" xmlns:cx7="http://schemas.microsoft.com/office/drawing/2016/5/13/chartex" xmlns:cx8="http://schemas.microsoft.com/office/drawing/2016/5/14/chartex" xmlns:mc="http://schemas.openxmlformats.org/markup-compatibility/2006" xmlns:aink="http://schemas.microsoft.com/office/drawing/2016/ink" xmlns:am3d="http://schemas.microsoft.com/office/drawing/2017/model3d" xmlns:o="urn:schemas-microsoft-com:office:office" xmlns:oel="http://schemas.microsoft.com/office/2019/extlst" xmlns:r="http://schemas.openxmlformats.org/officeDocument/2006/relationships" xmlns:m="http://schemas.openxmlformats.org/officeDocument/2006/math" xmlns:v="urn:schemas-microsoft-com:vml" xmlns:wp14="http://schemas.microsoft.com/office/word/2010/wordprocessingDrawing" xmlns:wp="http://schemas.openxmlformats.org/drawingml/2006/wordprocessingDrawing" xmlns:w10="urn:schemas-microsoft-com:office:word" xmlns:w="http://schemas.openxmlformats.org/wordprocessingml/2006/main" xmlns:w14="http://schemas.microsoft.com/office/word/2010/wordml" xmlns:w15="http://schemas.microsoft.com/office/word/2012/wordml" xmlns:w16cex="http://schemas.microsoft.com/office/word/2018/wordml/cex" xmlns:w16cid="http://schemas.microsoft.com/office/word/2016/wordml/cid" xmlns:w16="http://schemas.microsoft.com/office/word/2018/wordml" xmlns:w16sdtdh="http://schemas.microsoft.com/office/word/2020/wordml/sdtdatahash" xmlns:w16se="http://schemas.microsoft.com/office/word/2015/wordml/symex" xmlns:wpg="http://schemas.microsoft.com/office/word/2010/wordprocessingGroup" xmlns:wpi="http://schemas.microsoft.com/office/word/2010/wordprocessingInk" xmlns:wne="http://schemas.microsoft.com/office/word/2006/wordml" xmlns:wps="http://schemas.microsoft.com/office/word/2010/wordprocessingShape" mc:Ignorable="w14 w15 w16se w16cid w16 w16cex w16sdtdh wp14">
+  <w:p>
+    <w:pPr>
+      <w:tabs>
+        <w:tab w:val="center" w:pos="4550"/>
+        <w:tab w:val="left" w:pos="5818"/>
+      </w:tabs>
+      <w:ind w:right="260"/>
+      <w:jc w:val="right"/>
+      <w:rPr>
+        <w:rFonts w:ascii="Times New Roman" w:hAnsi="Times New Roman" w:cs="Times New Roman"/>
+        <w:color w:val="222A35" w:themeColor="text2" w:themeShade="80"/>
+        <w:sz w:val="24"/>
+        <w:szCs w:val="24"/>
+      </w:rPr>
+    </w:pPr>
+    <w:r>
+      <w:rPr>
+        <w:rFonts w:ascii="Times New Roman" w:hAnsi="Times New Roman" w:cs="Times New Roman"/>
+        <w:color w:val="8496B0" w:themeColor="text2" w:themeTint="99"/>
+        <w:spacing w:val="60"/>
+        <w:sz w:val="24"/>
+        <w:szCs w:val="24"/>
+      </w:rPr>
+      <w:t>Page</w:t>
+    </w:r>
+    <w:r>
+      <w:rPr>
+        <w:rFonts w:ascii="Times New Roman" w:hAnsi="Times New Roman" w:cs="Times New Roman"/>
+        <w:color w:val="8496B0" w:themeColor="text2" w:themeTint="99"/>
+        <w:sz w:val="24"/>
+        <w:szCs w:val="24"/>
+      </w:rPr>
+      <w:t xml:space="preserve"> </w:t>
+    </w:r>
+    <w:r>
+      <w:rPr>
+        <w:rFonts w:ascii="Times New Roman" w:hAnsi="Times New Roman" w:cs="Times New Roman"/>
+        <w:color w:val="323E4F" w:themeColor="text2" w:themeShade="BF"/>
+        <w:sz w:val="24"/>
+        <w:szCs w:val="24"/>
+      </w:rPr>
+      <w:fldChar w:fldCharType="begin"/>
+    </w:r>
+    <w:r>
+      <w:rPr>
+        <w:rFonts w:ascii="Times New Roman" w:hAnsi="Times New Roman" w:cs="Times New Roman"/>
+        <w:color w:val="323E4F" w:themeColor="text2" w:themeShade="BF"/>
+        <w:sz w:val="24"/>
+        <w:szCs w:val="24"/>
+      </w:rPr>
+      <w:instrText xml:space="preserve"> PAGE   \* MERGEFORMAT </w:instrText>
+    </w:r>
+    <w:r>
+      <w:rPr>
+        <w:rFonts w:ascii="Times New Roman" w:hAnsi="Times New Roman" w:cs="Times New Roman"/>
+        <w:color w:val="323E4F" w:themeColor="text2" w:themeShade="BF"/>
+        <w:sz w:val="24"/>
+        <w:szCs w:val="24"/>
+      </w:rPr>
+      <w:fldChar w:fldCharType="separate"/>
+    </w:r>
+    <w:r>
+      <w:rPr>
+        <w:rFonts w:ascii="Times New Roman" w:hAnsi="Times New Roman" w:cs="Times New Roman"/>
+        <w:noProof/>
+        <w:color w:val="323E4F" w:themeColor="text2" w:themeShade="BF"/>
+        <w:sz w:val="24"/>
+        <w:szCs w:val="24"/>
+      </w:rPr>
+      <w:t>1</w:t>
+    </w:r>
+    <w:r>
+      <w:rPr>
+        <w:rFonts w:ascii="Times New Roman" w:hAnsi="Times New Roman" w:cs="Times New Roman"/>
+        <w:color w:val="323E4F" w:themeColor="text2" w:themeShade="BF"/>
+        <w:sz w:val="24"/>
+        <w:szCs w:val="24"/>
+      </w:rPr>
+      <w:fldChar w:fldCharType="end"/>
+    </w:r>
+    <w:r>
+      <w:rPr>
+        <w:rFonts w:ascii="Times New Roman" w:hAnsi="Times New Roman" w:cs="Times New Roman"/>
+        <w:color w:val="323E4F" w:themeColor="text2" w:themeShade="BF"/>
+        <w:sz w:val="24"/>
+        <w:szCs w:val="24"/>
+      </w:rPr>
+      <w:t xml:space="preserve"> | </w:t>
+    </w:r>
+    <w:r>
+      <w:rPr>
+        <w:rFonts w:ascii="Times New Roman" w:hAnsi="Times New Roman" w:cs="Times New Roman"/>
+        <w:color w:val="323E4F" w:themeColor="text2" w:themeShade="BF"/>
+        <w:sz w:val="24"/>
+        <w:szCs w:val="24"/>
+      </w:rPr>
+      <w:fldChar w:fldCharType="begin"/>
+    </w:r>
+    <w:r>
+      <w:rPr>
+        <w:rFonts w:ascii="Times New Roman" w:hAnsi="Times New Roman" w:cs="Times New Roman"/>
+        <w:color w:val="323E4F" w:themeColor="text2" w:themeShade="BF"/>
+        <w:sz w:val="24"/>
+        <w:szCs w:val="24"/>
+      </w:rPr>
+      <w:instrText xml:space="preserve"> NUMPAGES  \* Arabic  \* MERGEFORMAT </w:instrText>
+    </w:r>
+    <w:r>
+      <w:rPr>
+        <w:rFonts w:ascii="Times New Roman" w:hAnsi="Times New Roman" w:cs="Times New Roman"/>
+        <w:color w:val="323E4F" w:themeColor="text2" w:themeShade="BF"/>
+        <w:sz w:val="24"/>
+        <w:szCs w:val="24"/>
+      </w:rPr>
+      <w:fldChar w:fldCharType="separate"/>
+    </w:r>
+    <w:r>
+      <w:rPr>
+        <w:rFonts w:ascii="Times New Roman" w:hAnsi="Times New Roman" w:cs="Times New Roman"/>
+        <w:noProof/>
+        <w:color w:val="323E4F" w:themeColor="text2" w:themeShade="BF"/>
+        <w:sz w:val="24"/>
+        <w:szCs w:val="24"/>
+      </w:rPr>
+      <w:t>1</w:t>
+    </w:r>
+    <w:r>
+      <w:rPr>
+        <w:rFonts w:ascii="Times New Roman" w:hAnsi="Times New Roman" w:cs="Times New Roman"/>
+        <w:color w:val="323E4F" w:themeColor="text2" w:themeShade="BF"/>
+        <w:sz w:val="24"/>
+        <w:szCs w:val="24"/>
+      </w:rPr>
+      <w:fldChar w:fldCharType="end"/>
+    </w:r>
+  </w:p>
+  <w:p>
+    <w:pPr>
+      <w:pStyle w:val="Footer"/>
+    </w:pPr>
+  </w:p>
+</w:ftr>
+</file>
+
+<file path=word/footnotes.xml><?xml version="1.0" encoding="utf-8"?>
+<w:footnotes xmlns:wpc="http://schemas.microsoft.com/office/word/2010/wordprocessingCanvas" xmlns:cx="http://schemas.microsoft.com/office/drawing/2014/chartex" xmlns:cx1="http://schemas.microsoft.com/office/drawing/2015/9/8/chartex" xmlns:cx2="http://schemas.microsoft.com/office/drawing/2015/10/21/chartex" xmlns:cx3="http://schemas.microsoft.com/office/drawing/2016/5/9/chartex" xmlns:cx4="http://schemas.microsoft.com/office/drawing/2016/5/10/chartex" xmlns:cx5="http://schemas.microsoft.com/office/drawing/2016/5/11/chartex" xmlns:cx6="http://schemas.microsoft.com/office/drawing/2016/5/12/chartex" xmlns:cx7="http://schemas.microsoft.com/office/drawing/2016/5/13/chartex" xmlns:cx8="http://schemas.microsoft.com/office/drawing/2016/5/14/chartex" xmlns:mc="http://schemas.openxmlformats.org/markup-compatibility/2006" xmlns:aink="http://schemas.microsoft.com/office/drawing/2016/ink" xmlns:am3d="http://schemas.microsoft.com/office/drawing/2017/model3d" xmlns:o="urn:schemas-microsoft-com:office:office" xmlns:oel="http://schemas.microsoft.com/office/2019/extlst" xmlns:r="http://schemas.openxmlformats.org/officeDocument/2006/relationships" xmlns:m="http://schemas.openxmlformats.org/officeDocument/2006/math" xmlns:v="urn:schemas-microsoft-com:vml" xmlns:wp14="http://schemas.microsoft.com/office/word/2010/wordprocessingDrawing" xmlns:wp="http://schemas.openxmlformats.org/drawingml/2006/wordprocessingDrawing" xmlns:w10="urn:schemas-microsoft-com:office:word" xmlns:w="http://schemas.openxmlformats.org/wordprocessingml/2006/main" xmlns:w14="http://schemas.microsoft.com/office/word/2010/wordml" xmlns:w15="http://schemas.microsoft.com/office/word/2012/wordml" xmlns:w16cex="http://schemas.microsoft.com/office/word/2018/wordml/cex" xmlns:w16cid="http://schemas.microsoft.com/office/word/2016/wordml/cid" xmlns:w16="http://schemas.microsoft.com/office/word/2018/wordml" xmlns:w16sdtdh="http://schemas.microsoft.com/office/word/2020/wordml/sdtdatahash" xmlns:w16se="http://schemas.microsoft.com/office/word/2015/wordml/symex" xmlns:wpg="http://schemas.microsoft.com/office/word/2010/wordprocessingGroup" xmlns:wpi="http://schemas.microsoft.com/office/word/2010/wordprocessingInk" xmlns:wne="http://schemas.microsoft.com/office/word/2006/wordml" xmlns:wps="http://schemas.microsoft.com/office/word/2010/wordprocessingShape" mc:Ignorable="w14 w15 w16se w16cid w16 w16cex w16sdtdh wp14">
+  <w:footnote w:type="separator" w:id="-1">
+    <w:p>
+      <w:pPr>
+        <w:spacing w:after="0" w:line="240" w:lineRule="auto"/>
+      </w:pPr>
+      <w:r>
+        <w:separator/>
+      </w:r>
+    </w:p>
+  </w:footnote>
+  <w:footnote w:type="continuationSeparator" w:id="0">
+    <w:p>
+      <w:pPr>
+        <w:spacing w:after="0" w:line="240" w:lineRule="auto"/>
+      </w:pPr>
+      <w:r>
+        <w:continuationSeparator/>
+      </w:r>
+    </w:p>
+  </w:footnote>
+</w:footnotes>
 </file>
 
 <file path=word/numbering.xml><?xml version="1.0" encoding="utf-8"?>
@@ -3897,6 +5271,7 @@
   <w:style w:type="character" w:default="1" w:styleId="DefaultParagraphFont">
     <w:name w:val="Default Paragraph Font"/>
     <w:uiPriority w:val="1"/>
+    <w:semiHidden/>
     <w:unhideWhenUsed/>
   </w:style>
   <w:style w:type="table" w:default="1" w:styleId="TableNormal">
@@ -4020,6 +5395,91 @@
       <w:sz w:val="20"/>
       <w:szCs w:val="20"/>
     </w:rPr>
+  </w:style>
+  <w:style w:type="paragraph" w:styleId="Header">
+    <w:name w:val="header"/>
+    <w:basedOn w:val="Normal"/>
+    <w:link w:val="HeaderChar"/>
+    <w:uiPriority w:val="99"/>
+    <w:unhideWhenUsed/>
+    <w:rsid w:val="00996B28"/>
+    <w:pPr>
+      <w:tabs>
+        <w:tab w:val="center" w:pos="4680"/>
+        <w:tab w:val="right" w:pos="9360"/>
+      </w:tabs>
+      <w:spacing w:after="0" w:line="240" w:lineRule="auto"/>
+    </w:pPr>
+  </w:style>
+  <w:style w:type="character" w:customStyle="1" w:styleId="HeaderChar">
+    <w:name w:val="Header Char"/>
+    <w:basedOn w:val="DefaultParagraphFont"/>
+    <w:link w:val="Header"/>
+    <w:uiPriority w:val="99"/>
+    <w:rsid w:val="00996B28"/>
+  </w:style>
+  <w:style w:type="paragraph" w:styleId="Footer">
+    <w:name w:val="footer"/>
+    <w:basedOn w:val="Normal"/>
+    <w:link w:val="FooterChar"/>
+    <w:uiPriority w:val="99"/>
+    <w:unhideWhenUsed/>
+    <w:rsid w:val="00996B28"/>
+    <w:pPr>
+      <w:tabs>
+        <w:tab w:val="center" w:pos="4680"/>
+        <w:tab w:val="right" w:pos="9360"/>
+      </w:tabs>
+      <w:spacing w:after="0" w:line="240" w:lineRule="auto"/>
+    </w:pPr>
+  </w:style>
+  <w:style w:type="character" w:customStyle="1" w:styleId="FooterChar">
+    <w:name w:val="Footer Char"/>
+    <w:basedOn w:val="DefaultParagraphFont"/>
+    <w:link w:val="Footer"/>
+    <w:uiPriority w:val="99"/>
+    <w:rsid w:val="00996B28"/>
+  </w:style>
+  <w:style w:type="paragraph" w:styleId="TOCHeading">
+    <w:name w:val="TOC Heading"/>
+    <w:basedOn w:val="Heading1"/>
+    <w:next w:val="Normal"/>
+    <w:uiPriority w:val="39"/>
+    <w:unhideWhenUsed/>
+    <w:qFormat/>
+    <w:rsid w:val="00996B28"/>
+    <w:pPr>
+      <w:outlineLvl w:val="9"/>
+    </w:pPr>
+    <w:rPr>
+      <w:kern w:val="0"/>
+      <w14:ligatures w14:val="none"/>
+    </w:rPr>
+  </w:style>
+  <w:style w:type="paragraph" w:styleId="TOC1">
+    <w:name w:val="toc 1"/>
+    <w:basedOn w:val="Normal"/>
+    <w:next w:val="Normal"/>
+    <w:autoRedefine/>
+    <w:uiPriority w:val="39"/>
+    <w:unhideWhenUsed/>
+    <w:rsid w:val="00996B28"/>
+    <w:pPr>
+      <w:spacing w:after="100"/>
+    </w:pPr>
+  </w:style>
+  <w:style w:type="paragraph" w:styleId="TOC2">
+    <w:name w:val="toc 2"/>
+    <w:basedOn w:val="Normal"/>
+    <w:next w:val="Normal"/>
+    <w:autoRedefine/>
+    <w:uiPriority w:val="39"/>
+    <w:unhideWhenUsed/>
+    <w:rsid w:val="00996B28"/>
+    <w:pPr>
+      <w:spacing w:after="100"/>
+      <w:ind w:left="220"/>
+    </w:pPr>
   </w:style>
 </w:styles>
 </file>
@@ -4317,4 +5777,16 @@
     </a:ext>
   </a:extLst>
 </a:theme>
+</file>
+
+<file path=customXml/item1.xml><?xml version="1.0" encoding="utf-8"?>
+<b:Sources xmlns:b="http://schemas.openxmlformats.org/officeDocument/2006/bibliography" xmlns="http://schemas.openxmlformats.org/officeDocument/2006/bibliography" SelectedStyle="\APASixthEditionOfficeOnline.xsl" StyleName="APA" Version="6"/>
+</file>
+
+<file path=customXml/itemProps1.xml><?xml version="1.0" encoding="utf-8"?>
+<ds:datastoreItem xmlns:ds="http://schemas.openxmlformats.org/officeDocument/2006/customXml" ds:itemID="{7B68B324-2260-48B4-994D-894FCCB32344}">
+  <ds:schemaRefs>
+    <ds:schemaRef ds:uri="http://schemas.openxmlformats.org/officeDocument/2006/bibliography"/>
+  </ds:schemaRefs>
+</ds:datastoreItem>
 </file>
</xml_diff>